<commit_message>
updated cost estimation, product description, updated schedule, and added hour estimation.
</commit_message>
<xml_diff>
--- a/Project_Reports/MoneyHub_Report_1.docx
+++ b/Project_Reports/MoneyHub_Report_1.docx
@@ -1,6 +1,6 @@
 
 <file path=word/document.xml><?xml version="1.0" encoding="utf-8"?>
-<w:document xmlns:wpc="http://schemas.microsoft.com/office/word/2010/wordprocessingCanvas" xmlns:cx="http://schemas.microsoft.com/office/drawing/2014/chartex" xmlns:cx1="http://schemas.microsoft.com/office/drawing/2015/9/8/chartex" xmlns:mc="http://schemas.openxmlformats.org/markup-compatibility/2006" xmlns:o="urn:schemas-microsoft-com:office:office" xmlns:r="http://schemas.openxmlformats.org/officeDocument/2006/relationships" xmlns:m="http://schemas.openxmlformats.org/officeDocument/2006/math" xmlns:v="urn:schemas-microsoft-com:vml" xmlns:wp14="http://schemas.microsoft.com/office/word/2010/wordprocessingDrawing" xmlns:wp="http://schemas.openxmlformats.org/drawingml/2006/wordprocessingDrawing" xmlns:w10="urn:schemas-microsoft-com:office:word" xmlns:w="http://schemas.openxmlformats.org/wordprocessingml/2006/main" xmlns:w14="http://schemas.microsoft.com/office/word/2010/wordml" xmlns:w15="http://schemas.microsoft.com/office/word/2012/wordml" xmlns:w16se="http://schemas.microsoft.com/office/word/2015/wordml/symex" xmlns:wpg="http://schemas.microsoft.com/office/word/2010/wordprocessingGroup" xmlns:wpi="http://schemas.microsoft.com/office/word/2010/wordprocessingInk" xmlns:wne="http://schemas.microsoft.com/office/word/2006/wordml" xmlns:wps="http://schemas.microsoft.com/office/word/2010/wordprocessingShape" mc:Ignorable="w14 w15 w16se wp14">
+<w:document xmlns:wpc="http://schemas.microsoft.com/office/word/2010/wordprocessingCanvas" xmlns:cx="http://schemas.microsoft.com/office/drawing/2014/chartex" xmlns:cx1="http://schemas.microsoft.com/office/drawing/2015/9/8/chartex" xmlns:cx2="http://schemas.microsoft.com/office/drawing/2015/10/21/chartex" xmlns:cx3="http://schemas.microsoft.com/office/drawing/2016/5/9/chartex" xmlns:cx4="http://schemas.microsoft.com/office/drawing/2016/5/10/chartex" xmlns:cx5="http://schemas.microsoft.com/office/drawing/2016/5/11/chartex" xmlns:cx6="http://schemas.microsoft.com/office/drawing/2016/5/12/chartex" xmlns:cx7="http://schemas.microsoft.com/office/drawing/2016/5/13/chartex" xmlns:cx8="http://schemas.microsoft.com/office/drawing/2016/5/14/chartex" xmlns:mc="http://schemas.openxmlformats.org/markup-compatibility/2006" xmlns:aink="http://schemas.microsoft.com/office/drawing/2016/ink" xmlns:am3d="http://schemas.microsoft.com/office/drawing/2017/model3d" xmlns:o="urn:schemas-microsoft-com:office:office" xmlns:r="http://schemas.openxmlformats.org/officeDocument/2006/relationships" xmlns:m="http://schemas.openxmlformats.org/officeDocument/2006/math" xmlns:v="urn:schemas-microsoft-com:vml" xmlns:wp14="http://schemas.microsoft.com/office/word/2010/wordprocessingDrawing" xmlns:wp="http://schemas.openxmlformats.org/drawingml/2006/wordprocessingDrawing" xmlns:w10="urn:schemas-microsoft-com:office:word" xmlns:w="http://schemas.openxmlformats.org/wordprocessingml/2006/main" xmlns:w14="http://schemas.microsoft.com/office/word/2010/wordml" xmlns:w15="http://schemas.microsoft.com/office/word/2012/wordml" xmlns:w16cid="http://schemas.microsoft.com/office/word/2016/wordml/cid" xmlns:w16se="http://schemas.microsoft.com/office/word/2015/wordml/symex" xmlns:wpg="http://schemas.microsoft.com/office/word/2010/wordprocessingGroup" xmlns:wpi="http://schemas.microsoft.com/office/word/2010/wordprocessingInk" xmlns:wne="http://schemas.microsoft.com/office/word/2006/wordml" xmlns:wps="http://schemas.microsoft.com/office/word/2010/wordprocessingShape" mc:Ignorable="w14 w15 w16se w16cid wp14">
   <w:body>
     <w:p>
       <w:bookmarkStart w:id="0" w:name="_Toc321147149"/>
@@ -249,7 +249,6 @@
         <w:rPr>
           <w:sz w:val="36"/>
         </w:rPr>
-        <w:lastRenderedPageBreak/>
         <w:t>Table of Contents</w:t>
       </w:r>
     </w:p>
@@ -304,6 +303,7 @@
         <w:rPr>
           <w:sz w:val="28"/>
         </w:rPr>
+        <w:lastRenderedPageBreak/>
         <w:t>Introduction</w:t>
       </w:r>
       <w:r>
@@ -827,14 +827,14 @@
         <w:rPr>
           <w:sz w:val="28"/>
         </w:rPr>
-        <w:t>Appendix………………………………………………………………………</w:t>
+        <w:t>Appendix……………………………………………………………………</w:t>
       </w:r>
       <w:proofErr w:type="gramStart"/>
       <w:r>
         <w:rPr>
           <w:sz w:val="28"/>
         </w:rPr>
-        <w:t>.(</w:t>
+        <w:t>….(</w:t>
       </w:r>
       <w:proofErr w:type="gramEnd"/>
       <w:r>
@@ -874,13 +874,13 @@
         <w:tblLook w:val="0660" w:firstRow="1" w:lastRow="1" w:firstColumn="0" w:lastColumn="0" w:noHBand="1" w:noVBand="1"/>
       </w:tblPr>
       <w:tblGrid>
-        <w:gridCol w:w="1076"/>
-        <w:gridCol w:w="91"/>
-        <w:gridCol w:w="1439"/>
-        <w:gridCol w:w="90"/>
-        <w:gridCol w:w="4948"/>
-        <w:gridCol w:w="88"/>
-        <w:gridCol w:w="898"/>
+        <w:gridCol w:w="1037"/>
+        <w:gridCol w:w="89"/>
+        <w:gridCol w:w="1365"/>
+        <w:gridCol w:w="55"/>
+        <w:gridCol w:w="4909"/>
+        <w:gridCol w:w="105"/>
+        <w:gridCol w:w="1070"/>
       </w:tblGrid>
       <w:tr>
         <w:trPr>
@@ -1032,6 +1032,9 @@
             <w:r>
               <w:t>2/20/20</w:t>
             </w:r>
+            <w:r>
+              <w:t>20</w:t>
+            </w:r>
           </w:p>
         </w:tc>
       </w:tr>
@@ -1107,6 +1110,9 @@
             <w:r>
               <w:t>2/23/20</w:t>
             </w:r>
+            <w:r>
+              <w:t>20</w:t>
+            </w:r>
           </w:p>
         </w:tc>
       </w:tr>
@@ -1124,7 +1130,11 @@
             </w:tcBorders>
             <w:noWrap/>
           </w:tcPr>
-          <w:p/>
+          <w:p>
+            <w:r>
+              <w:t>1.2</w:t>
+            </w:r>
+          </w:p>
         </w:tc>
         <w:tc>
           <w:tcPr>
@@ -1136,7 +1146,22 @@
               <w:right w:val="single" w:sz="4" w:space="0" w:color="auto"/>
             </w:tcBorders>
           </w:tcPr>
+          <w:p>
+            <w:r>
+              <w:t xml:space="preserve">John </w:t>
+            </w:r>
+            <w:proofErr w:type="spellStart"/>
+            <w:r>
+              <w:t>Neis</w:t>
+            </w:r>
+            <w:proofErr w:type="spellEnd"/>
+          </w:p>
           <w:p/>
+          <w:p>
+            <w:r>
+              <w:t>Sam Dressler</w:t>
+            </w:r>
+          </w:p>
         </w:tc>
         <w:tc>
           <w:tcPr>
@@ -1147,7 +1172,19 @@
               <w:right w:val="single" w:sz="4" w:space="0" w:color="auto"/>
             </w:tcBorders>
           </w:tcPr>
-          <w:p/>
+          <w:p>
+            <w:r>
+              <w:t>Updated early cost estimation amount and added description</w:t>
+            </w:r>
+            <w:r>
+              <w:t>s on the estimation factors.</w:t>
+            </w:r>
+          </w:p>
+          <w:p>
+            <w:r>
+              <w:t>Updated product description</w:t>
+            </w:r>
+          </w:p>
         </w:tc>
         <w:tc>
           <w:tcPr>
@@ -1159,7 +1196,14 @@
               <w:right w:val="single" w:sz="4" w:space="0" w:color="auto"/>
             </w:tcBorders>
           </w:tcPr>
-          <w:p/>
+          <w:p>
+            <w:r>
+              <w:t>2/24/</w:t>
+            </w:r>
+            <w:r>
+              <w:t>2020</w:t>
+            </w:r>
+          </w:p>
         </w:tc>
       </w:tr>
     </w:tbl>
@@ -1724,7 +1768,21 @@
           <w:sz w:val="24"/>
           <w:szCs w:val="24"/>
         </w:rPr>
-        <w:t>ystem that will be used for the tracking and monitoring of fin</w:t>
+        <w:t xml:space="preserve">ystem that will be used for the tracking and monitoring of </w:t>
+      </w:r>
+      <w:r>
+        <w:rPr>
+          <w:sz w:val="24"/>
+          <w:szCs w:val="24"/>
+        </w:rPr>
+        <w:t xml:space="preserve">a user’s </w:t>
+      </w:r>
+      <w:r>
+        <w:rPr>
+          <w:sz w:val="24"/>
+          <w:szCs w:val="24"/>
+        </w:rPr>
+        <w:t>fin</w:t>
       </w:r>
       <w:r>
         <w:rPr>
@@ -1754,14 +1812,53 @@
           <w:sz w:val="24"/>
           <w:szCs w:val="24"/>
         </w:rPr>
-        <w:t xml:space="preserve"> The purpose of designing such a system is too ease the stress burden that most people face when they are trying to manage their finances. Our team believes that having an account that a user can open and then have access to every important piece of financial will </w:t>
-      </w:r>
-      <w:r>
-        <w:rPr>
-          <w:sz w:val="24"/>
-          <w:szCs w:val="24"/>
-        </w:rPr>
-        <w:t xml:space="preserve">give certainty in a world filled with uncertainties. </w:t>
+        <w:t xml:space="preserve"> The purpose of designing such a system is too ease the stress burden that most people face when they are trying to manage their finances. Our team believes that having an account that a user can open and then have access to </w:t>
+      </w:r>
+      <w:r>
+        <w:rPr>
+          <w:sz w:val="24"/>
+          <w:szCs w:val="24"/>
+        </w:rPr>
+        <w:t xml:space="preserve">nearly </w:t>
+      </w:r>
+      <w:r>
+        <w:rPr>
+          <w:sz w:val="24"/>
+          <w:szCs w:val="24"/>
+        </w:rPr>
+        <w:t xml:space="preserve">every important piece of financial will </w:t>
+      </w:r>
+      <w:r>
+        <w:rPr>
+          <w:sz w:val="24"/>
+          <w:szCs w:val="24"/>
+        </w:rPr>
+        <w:t>give certainty in a world filled with uncertainties</w:t>
+      </w:r>
+      <w:r>
+        <w:rPr>
+          <w:sz w:val="24"/>
+          <w:szCs w:val="24"/>
+        </w:rPr>
+        <w:t xml:space="preserve">, hence the name </w:t>
+      </w:r>
+      <w:r>
+        <w:rPr>
+          <w:i/>
+          <w:iCs/>
+          <w:sz w:val="24"/>
+          <w:szCs w:val="24"/>
+        </w:rPr>
+        <w:t>Money Hub</w:t>
+      </w:r>
+      <w:r>
+        <w:rPr>
+          <w:i/>
+          <w:iCs/>
+          <w:sz w:val="24"/>
+          <w:szCs w:val="24"/>
+        </w:rPr>
+        <w:t>.</w:t>
       </w:r>
     </w:p>
     <w:p>
@@ -1769,86 +1866,156 @@
         <w:pStyle w:val="Heading3"/>
       </w:pPr>
       <w:r>
+        <w:t>1.2.2 Product Scope</w:t>
+      </w:r>
+    </w:p>
+    <w:p>
+      <w:pPr>
+        <w:rPr>
+          <w:sz w:val="24"/>
+          <w:szCs w:val="24"/>
+        </w:rPr>
+      </w:pPr>
+      <w:r>
+        <w:rPr>
+          <w:sz w:val="24"/>
+          <w:szCs w:val="24"/>
+        </w:rPr>
+        <w:t>The scope of the project is to give a user a snapshot of the</w:t>
+      </w:r>
+      <w:r>
+        <w:rPr>
+          <w:sz w:val="24"/>
+          <w:szCs w:val="24"/>
+        </w:rPr>
+        <w:t>ir</w:t>
+      </w:r>
+      <w:r>
+        <w:rPr>
+          <w:sz w:val="24"/>
+          <w:szCs w:val="24"/>
+        </w:rPr>
+        <w:t xml:space="preserve"> finances all in a single place. This means that the user will be able to see their net</w:t>
+      </w:r>
+      <w:r>
+        <w:rPr>
+          <w:sz w:val="24"/>
+          <w:szCs w:val="24"/>
+        </w:rPr>
+        <w:t xml:space="preserve"> </w:t>
+      </w:r>
+      <w:r>
+        <w:rPr>
+          <w:sz w:val="24"/>
+          <w:szCs w:val="24"/>
+        </w:rPr>
+        <w:t>worth,</w:t>
+      </w:r>
+      <w:r>
+        <w:rPr>
+          <w:sz w:val="24"/>
+          <w:szCs w:val="24"/>
+        </w:rPr>
+        <w:t xml:space="preserve"> checking &amp; savings account balances</w:t>
+      </w:r>
+      <w:r>
+        <w:rPr>
+          <w:sz w:val="24"/>
+          <w:szCs w:val="24"/>
+        </w:rPr>
+        <w:t xml:space="preserve">, </w:t>
+      </w:r>
+      <w:r>
+        <w:rPr>
+          <w:sz w:val="24"/>
+          <w:szCs w:val="24"/>
+        </w:rPr>
+        <w:t xml:space="preserve">remaining </w:t>
+      </w:r>
+      <w:r>
+        <w:rPr>
+          <w:sz w:val="24"/>
+          <w:szCs w:val="24"/>
+        </w:rPr>
+        <w:t xml:space="preserve">loan </w:t>
+      </w:r>
+      <w:r>
+        <w:rPr>
+          <w:sz w:val="24"/>
+          <w:szCs w:val="24"/>
+        </w:rPr>
+        <w:t>debt</w:t>
+      </w:r>
+      <w:r>
+        <w:rPr>
+          <w:sz w:val="24"/>
+          <w:szCs w:val="24"/>
+        </w:rPr>
+        <w:t>, and many more useful pieces of information</w:t>
+      </w:r>
+      <w:r>
+        <w:rPr>
+          <w:sz w:val="24"/>
+          <w:szCs w:val="24"/>
+        </w:rPr>
+        <w:t xml:space="preserve"> and analytics</w:t>
+      </w:r>
+      <w:r>
+        <w:rPr>
+          <w:sz w:val="24"/>
+          <w:szCs w:val="24"/>
+        </w:rPr>
+        <w:t xml:space="preserve">. For example, </w:t>
+      </w:r>
+      <w:r>
+        <w:rPr>
+          <w:sz w:val="24"/>
+          <w:szCs w:val="24"/>
+        </w:rPr>
+        <w:t>an</w:t>
+      </w:r>
+      <w:r>
+        <w:rPr>
+          <w:sz w:val="24"/>
+          <w:szCs w:val="24"/>
+        </w:rPr>
+        <w:t xml:space="preserve"> account within the application will be able to add their account information for a checking account they have with Capital One, loan information they have with Direct Loans, and finally an investment portfolio opened in </w:t>
+      </w:r>
+      <w:r>
+        <w:rPr>
+          <w:sz w:val="24"/>
+          <w:szCs w:val="24"/>
+        </w:rPr>
+        <w:t>Robinhood. *</w:t>
+      </w:r>
+      <w:r>
+        <w:rPr>
+          <w:sz w:val="24"/>
+          <w:szCs w:val="24"/>
+        </w:rPr>
+        <w:t>*</w:t>
+      </w:r>
+      <w:r>
+        <w:rPr>
+          <w:sz w:val="24"/>
+          <w:szCs w:val="24"/>
+        </w:rPr>
+        <w:t xml:space="preserve"> </w:t>
+      </w:r>
+    </w:p>
+    <w:p>
+      <w:pPr>
+        <w:rPr>
+          <w:sz w:val="24"/>
+          <w:szCs w:val="24"/>
+        </w:rPr>
+      </w:pPr>
+      <w:r>
+        <w:rPr>
+          <w:sz w:val="24"/>
+          <w:szCs w:val="24"/>
+        </w:rPr>
         <w:lastRenderedPageBreak/>
-        <w:t>1.2.2 Product Scope</w:t>
-      </w:r>
-    </w:p>
-    <w:p>
-      <w:pPr>
-        <w:rPr>
-          <w:sz w:val="24"/>
-          <w:szCs w:val="24"/>
-        </w:rPr>
-      </w:pPr>
-      <w:r>
-        <w:rPr>
-          <w:sz w:val="24"/>
-          <w:szCs w:val="24"/>
-        </w:rPr>
-        <w:t>The scope of the project is to give a user a snapshot of there finances all in a single place. This means that the user will be able to see their net</w:t>
-      </w:r>
-      <w:r>
-        <w:rPr>
-          <w:sz w:val="24"/>
-          <w:szCs w:val="24"/>
-        </w:rPr>
-        <w:t xml:space="preserve"> </w:t>
-      </w:r>
-      <w:r>
-        <w:rPr>
-          <w:sz w:val="24"/>
-          <w:szCs w:val="24"/>
-        </w:rPr>
-        <w:t xml:space="preserve">worth, account balances, debt, and many more useful pieces of information. For example, </w:t>
-      </w:r>
-      <w:r>
-        <w:rPr>
-          <w:sz w:val="24"/>
-          <w:szCs w:val="24"/>
-        </w:rPr>
-        <w:t>an</w:t>
-      </w:r>
-      <w:r>
-        <w:rPr>
-          <w:sz w:val="24"/>
-          <w:szCs w:val="24"/>
-        </w:rPr>
-        <w:t xml:space="preserve"> account within the application will be able to add their account information for a checking account they have with Capital One, loan information they have with Direct Loans, and finally an investment portfolio opened in </w:t>
-      </w:r>
-      <w:r>
-        <w:rPr>
-          <w:sz w:val="24"/>
-          <w:szCs w:val="24"/>
-        </w:rPr>
-        <w:t>Robinhood. *</w:t>
-      </w:r>
-      <w:r>
-        <w:rPr>
-          <w:sz w:val="24"/>
-          <w:szCs w:val="24"/>
-        </w:rPr>
-        <w:t>*</w:t>
-      </w:r>
-      <w:r>
-        <w:rPr>
-          <w:sz w:val="24"/>
-          <w:szCs w:val="24"/>
-        </w:rPr>
-        <w:t xml:space="preserve"> </w:t>
-      </w:r>
-    </w:p>
-    <w:p>
-      <w:pPr>
-        <w:rPr>
-          <w:sz w:val="24"/>
-          <w:szCs w:val="24"/>
-        </w:rPr>
-      </w:pPr>
-      <w:r>
-        <w:rPr>
-          <w:sz w:val="24"/>
-          <w:szCs w:val="24"/>
-        </w:rPr>
         <w:t xml:space="preserve">The benefits of a financial hub that includes all this information is the accurate representation of a user’s net worth. Other applications that </w:t>
       </w:r>
       <w:r>
@@ -1871,6 +2038,13 @@
           <w:szCs w:val="24"/>
         </w:rPr>
         <w:t xml:space="preserve">a separate account. </w:t>
+      </w:r>
+      <w:r>
+        <w:rPr>
+          <w:sz w:val="24"/>
+          <w:szCs w:val="24"/>
+        </w:rPr>
+        <w:t xml:space="preserve">Some limitations that will be highlighted in a later version of the report will be which accounts are eligible to be included in summary. </w:t>
       </w:r>
     </w:p>
     <w:p>
@@ -1984,7 +2158,7 @@
           <w:sz w:val="24"/>
           <w:szCs w:val="24"/>
         </w:rPr>
-        <w:t xml:space="preserve">. The customer expects us to develop and present a schedule as well as a budget. In addition to the development of these items, the customer also expects us to operate as close to the bounds of these as possible. </w:t>
+        <w:t>. The customer expects us to develop and present a schedule as well as a budget. In addition to the development of these items, the customer also expects us to operate as close to the bounds of these as possible.</w:t>
       </w:r>
     </w:p>
     <w:p>
@@ -2065,19 +2239,56 @@
           <w:sz w:val="24"/>
           <w:szCs w:val="24"/>
         </w:rPr>
-        <w:t xml:space="preserve">According to the team project specification in the syllabus for the course, there will be four deliveries as well as the final presentation that demonstrates a proof of concept for the product. </w:t>
+        <w:t xml:space="preserve">According to the team project specification in the syllabus for the course, there will be four deliveries as well as </w:t>
+      </w:r>
+      <w:r>
+        <w:rPr>
+          <w:sz w:val="24"/>
+          <w:szCs w:val="24"/>
+        </w:rPr>
+        <w:t>a</w:t>
+      </w:r>
+      <w:r>
+        <w:rPr>
+          <w:sz w:val="24"/>
+          <w:szCs w:val="24"/>
+        </w:rPr>
+        <w:t xml:space="preserve"> final presentation that demonstrates a proof of concept for the pro</w:t>
+      </w:r>
+      <w:r>
+        <w:rPr>
+          <w:sz w:val="24"/>
+          <w:szCs w:val="24"/>
+        </w:rPr>
+        <w:t>ject.</w:t>
+      </w:r>
+    </w:p>
+    <w:p>
+      <w:pPr>
+        <w:rPr>
+          <w:sz w:val="24"/>
+          <w:szCs w:val="24"/>
+        </w:rPr>
+      </w:pPr>
+      <w:r>
+        <w:rPr>
+          <w:sz w:val="24"/>
+          <w:szCs w:val="24"/>
+        </w:rPr>
+        <w:t>These deliveries are outlined in the following table:</w:t>
       </w:r>
     </w:p>
     <w:tbl>
       <w:tblPr>
         <w:tblStyle w:val="GridTable2"/>
-        <w:tblW w:w="9360" w:type="dxa"/>
+        <w:tblW w:w="9990" w:type="dxa"/>
+        <w:tblInd w:w="-666" w:type="dxa"/>
         <w:tblLayout w:type="fixed"/>
         <w:tblLook w:val="04A0" w:firstRow="1" w:lastRow="0" w:firstColumn="1" w:lastColumn="0" w:noHBand="0" w:noVBand="1"/>
       </w:tblPr>
       <w:tblGrid>
-        <w:gridCol w:w="1980"/>
-        <w:gridCol w:w="4320"/>
+        <w:gridCol w:w="2070"/>
+        <w:gridCol w:w="4860"/>
         <w:gridCol w:w="1710"/>
         <w:gridCol w:w="1350"/>
       </w:tblGrid>
@@ -2088,7 +2299,7 @@
         <w:tc>
           <w:tcPr>
             <w:cnfStyle w:val="001000000000" w:firstRow="0" w:lastRow="0" w:firstColumn="1" w:lastColumn="0" w:oddVBand="0" w:evenVBand="0" w:oddHBand="0" w:evenHBand="0" w:firstRowFirstColumn="0" w:firstRowLastColumn="0" w:lastRowFirstColumn="0" w:lastRowLastColumn="0"/>
-            <w:tcW w:w="1980" w:type="dxa"/>
+            <w:tcW w:w="2070" w:type="dxa"/>
           </w:tcPr>
           <w:p>
             <w:pPr>
@@ -2109,7 +2320,7 @@
         </w:tc>
         <w:tc>
           <w:tcPr>
-            <w:tcW w:w="4320" w:type="dxa"/>
+            <w:tcW w:w="4860" w:type="dxa"/>
           </w:tcPr>
           <w:p>
             <w:pPr>
@@ -2181,7 +2392,7 @@
         <w:tc>
           <w:tcPr>
             <w:cnfStyle w:val="001000000000" w:firstRow="0" w:lastRow="0" w:firstColumn="1" w:lastColumn="0" w:oddVBand="0" w:evenVBand="0" w:oddHBand="0" w:evenHBand="0" w:firstRowFirstColumn="0" w:firstRowLastColumn="0" w:lastRowFirstColumn="0" w:lastRowLastColumn="0"/>
-            <w:tcW w:w="1980" w:type="dxa"/>
+            <w:tcW w:w="2070" w:type="dxa"/>
           </w:tcPr>
           <w:p>
             <w:pPr>
@@ -2201,7 +2412,7 @@
         </w:tc>
         <w:tc>
           <w:tcPr>
-            <w:tcW w:w="4320" w:type="dxa"/>
+            <w:tcW w:w="4860" w:type="dxa"/>
           </w:tcPr>
           <w:p>
             <w:pPr>
@@ -2291,16 +2502,7 @@
                 <w:sz w:val="24"/>
                 <w:szCs w:val="24"/>
               </w:rPr>
-              <w:t>2/18/2</w:t>
-            </w:r>
-            <w:bookmarkStart w:id="5" w:name="_GoBack"/>
-            <w:bookmarkEnd w:id="5"/>
-            <w:r>
-              <w:rPr>
-                <w:sz w:val="24"/>
-                <w:szCs w:val="24"/>
-              </w:rPr>
-              <w:t>020</w:t>
+              <w:t>2/18/2020</w:t>
             </w:r>
           </w:p>
         </w:tc>
@@ -2330,7 +2532,7 @@
         <w:tc>
           <w:tcPr>
             <w:cnfStyle w:val="001000000000" w:firstRow="0" w:lastRow="0" w:firstColumn="1" w:lastColumn="0" w:oddVBand="0" w:evenVBand="0" w:oddHBand="0" w:evenHBand="0" w:firstRowFirstColumn="0" w:firstRowLastColumn="0" w:lastRowFirstColumn="0" w:lastRowLastColumn="0"/>
-            <w:tcW w:w="1980" w:type="dxa"/>
+            <w:tcW w:w="2070" w:type="dxa"/>
           </w:tcPr>
           <w:p>
             <w:pPr>
@@ -2344,14 +2546,13 @@
                 <w:sz w:val="24"/>
                 <w:szCs w:val="24"/>
               </w:rPr>
-              <w:lastRenderedPageBreak/>
               <w:t>Delivery II</w:t>
             </w:r>
           </w:p>
         </w:tc>
         <w:tc>
           <w:tcPr>
-            <w:tcW w:w="4320" w:type="dxa"/>
+            <w:tcW w:w="4860" w:type="dxa"/>
           </w:tcPr>
           <w:p>
             <w:pPr>
@@ -2446,7 +2647,7 @@
         <w:tc>
           <w:tcPr>
             <w:cnfStyle w:val="001000000000" w:firstRow="0" w:lastRow="0" w:firstColumn="1" w:lastColumn="0" w:oddVBand="0" w:evenVBand="0" w:oddHBand="0" w:evenHBand="0" w:firstRowFirstColumn="0" w:firstRowLastColumn="0" w:lastRowFirstColumn="0" w:lastRowLastColumn="0"/>
-            <w:tcW w:w="1980" w:type="dxa"/>
+            <w:tcW w:w="2070" w:type="dxa"/>
           </w:tcPr>
           <w:p>
             <w:pPr>
@@ -2473,7 +2674,7 @@
         </w:tc>
         <w:tc>
           <w:tcPr>
-            <w:tcW w:w="4320" w:type="dxa"/>
+            <w:tcW w:w="4860" w:type="dxa"/>
           </w:tcPr>
           <w:p>
             <w:pPr>
@@ -2551,7 +2752,7 @@
         <w:tc>
           <w:tcPr>
             <w:cnfStyle w:val="001000000000" w:firstRow="0" w:lastRow="0" w:firstColumn="1" w:lastColumn="0" w:oddVBand="0" w:evenVBand="0" w:oddHBand="0" w:evenHBand="0" w:firstRowFirstColumn="0" w:firstRowLastColumn="0" w:lastRowFirstColumn="0" w:lastRowLastColumn="0"/>
-            <w:tcW w:w="1980" w:type="dxa"/>
+            <w:tcW w:w="2070" w:type="dxa"/>
           </w:tcPr>
           <w:p>
             <w:pPr>
@@ -2573,7 +2774,7 @@
         </w:tc>
         <w:tc>
           <w:tcPr>
-            <w:tcW w:w="4320" w:type="dxa"/>
+            <w:tcW w:w="4860" w:type="dxa"/>
           </w:tcPr>
           <w:p>
             <w:pPr>
@@ -2684,7 +2885,7 @@
         <w:tc>
           <w:tcPr>
             <w:cnfStyle w:val="001000000000" w:firstRow="0" w:lastRow="0" w:firstColumn="1" w:lastColumn="0" w:oddVBand="0" w:evenVBand="0" w:oddHBand="0" w:evenHBand="0" w:firstRowFirstColumn="0" w:firstRowLastColumn="0" w:lastRowFirstColumn="0" w:lastRowLastColumn="0"/>
-            <w:tcW w:w="1980" w:type="dxa"/>
+            <w:tcW w:w="2070" w:type="dxa"/>
           </w:tcPr>
           <w:p>
             <w:pPr>
@@ -2704,7 +2905,7 @@
         </w:tc>
         <w:tc>
           <w:tcPr>
-            <w:tcW w:w="4320" w:type="dxa"/>
+            <w:tcW w:w="4860" w:type="dxa"/>
           </w:tcPr>
           <w:p>
             <w:pPr>
@@ -2783,30 +2984,49 @@
         </w:rPr>
       </w:pPr>
       <w:r>
-        <w:rPr>
-          <w:noProof/>
-        </w:rPr>
+        <w:t xml:space="preserve"> </w:t>
+      </w:r>
+      <w:r>
+        <w:rPr>
+          <w:sz w:val="24"/>
+          <w:szCs w:val="24"/>
+        </w:rPr>
+        <w:t>*</w:t>
+      </w:r>
+      <w:r>
+        <w:rPr>
+          <w:i/>
+          <w:iCs/>
+          <w:sz w:val="24"/>
+          <w:szCs w:val="24"/>
+        </w:rPr>
+        <w:t>The deliverables past the first are subject to change due to possible changes to the syllabus as well as possible changes communicated during class.</w:t>
+      </w:r>
+    </w:p>
+    <w:p>
+      <w:r>
+        <w:lastRenderedPageBreak/>
         <w:drawing>
-          <wp:anchor distT="0" distB="0" distL="114300" distR="114300" simplePos="0" relativeHeight="251658240" behindDoc="1" locked="0" layoutInCell="1" allowOverlap="1" wp14:anchorId="1073E30E" wp14:editId="2244F83C">
+          <wp:anchor distT="0" distB="0" distL="114300" distR="114300" simplePos="0" relativeHeight="251658240" behindDoc="1" locked="0" layoutInCell="1" allowOverlap="1" wp14:anchorId="590DCDAF" wp14:editId="43B28005">
             <wp:simplePos x="0" y="0"/>
             <wp:positionH relativeFrom="column">
-              <wp:posOffset>-599716</wp:posOffset>
+              <wp:posOffset>-643207</wp:posOffset>
             </wp:positionH>
             <wp:positionV relativeFrom="paragraph">
-              <wp:posOffset>524774</wp:posOffset>
+              <wp:posOffset>1151458</wp:posOffset>
             </wp:positionV>
-            <wp:extent cx="6772275" cy="1047750"/>
-            <wp:effectExtent l="0" t="0" r="9525" b="0"/>
+            <wp:extent cx="6863715" cy="1207135"/>
+            <wp:effectExtent l="0" t="0" r="0" b="0"/>
             <wp:wrapTight wrapText="bothSides">
               <wp:wrapPolygon edited="0">
                 <wp:start x="0" y="0"/>
-                <wp:lineTo x="0" y="21207"/>
-                <wp:lineTo x="21570" y="21207"/>
-                <wp:lineTo x="21570" y="0"/>
+                <wp:lineTo x="0" y="21134"/>
+                <wp:lineTo x="21522" y="21134"/>
+                <wp:lineTo x="21522" y="0"/>
                 <wp:lineTo x="0" y="0"/>
               </wp:wrapPolygon>
             </wp:wrapTight>
-            <wp:docPr id="2" name="Picture 2"/>
+            <wp:docPr id="1" name="Picture 1"/>
             <wp:cNvGraphicFramePr>
               <a:graphicFrameLocks xmlns:a="http://schemas.openxmlformats.org/drawingml/2006/main" noChangeAspect="1"/>
             </wp:cNvGraphicFramePr>
@@ -2832,7 +3052,7 @@
                   <pic:spPr>
                     <a:xfrm>
                       <a:off x="0" y="0"/>
-                      <a:ext cx="6772275" cy="1047750"/>
+                      <a:ext cx="6863715" cy="1207135"/>
                     </a:xfrm>
                     <a:prstGeom prst="rect">
                       <a:avLst/>
@@ -2851,26 +3071,45 @@
         </w:drawing>
       </w:r>
       <w:r>
+        <w:t xml:space="preserve">A visualization of the deliveries </w:t>
+      </w:r>
+      <w:r>
+        <w:t xml:space="preserve">is laid out in the following table. The </w:t>
+      </w:r>
+      <w:r>
+        <w:t xml:space="preserve">green section includes preliminary instruction for the project as well as the brainstorming period for the project. The gold sections are the </w:t>
+      </w:r>
+      <w:r>
+        <w:t xml:space="preserve">areas where the team will be </w:t>
+      </w:r>
+      <w:r>
+        <w:t xml:space="preserve">focused on </w:t>
+      </w:r>
+      <w:r>
+        <w:t xml:space="preserve">assembling a deliverable option to the customer. The blue section represents the continual design, development, and testing that </w:t>
+      </w:r>
+      <w:r>
+        <w:t xml:space="preserve">is associated with the Agile </w:t>
+      </w:r>
+      <w:r>
+        <w:t>software development life cycle.</w:t>
+      </w:r>
+      <w:r>
+        <w:t xml:space="preserve"> Finally, the </w:t>
+      </w:r>
+      <w:r>
+        <w:t xml:space="preserve">orange section indicates the deadline for the </w:t>
+      </w:r>
+      <w:r>
+        <w:t>presentation.</w:t>
+      </w:r>
+      <w:r>
+        <w:rPr>
+          <w:noProof/>
+        </w:rPr>
         <w:t xml:space="preserve"> </w:t>
       </w:r>
-      <w:r>
-        <w:rPr>
-          <w:sz w:val="24"/>
-          <w:szCs w:val="24"/>
-        </w:rPr>
-        <w:t>*</w:t>
-      </w:r>
-      <w:r>
-        <w:rPr>
-          <w:i/>
-          <w:iCs/>
-          <w:sz w:val="24"/>
-          <w:szCs w:val="24"/>
-        </w:rPr>
-        <w:t>The deliverables past the first are subject to change due to possible changes to the syllabus as well as possible changes communicated during class.</w:t>
-      </w:r>
-    </w:p>
-    <w:p/>
+    </w:p>
     <w:p>
       <w:pPr>
         <w:pStyle w:val="Heading2"/>
@@ -3029,7 +3268,7 @@
               <w:sz w:val="24"/>
               <w:szCs w:val="24"/>
             </w:rPr>
-            <m:t>M=RCPX*RUSE*PDIF*PREX*PERS*SCED*FCIL=0.946</m:t>
+            <m:t>M=RCPX*RUSE*PDIF*PREX*PERS*SCED*FCIL=0.123</m:t>
           </m:r>
         </m:oMath>
       </m:oMathPara>
@@ -3067,8 +3306,7 @@
               <w:sz w:val="24"/>
               <w:szCs w:val="24"/>
             </w:rPr>
-            <w:lastRenderedPageBreak/>
-            <m:t>RCPX=1.15</m:t>
+            <m:t>RCPX=0.85</m:t>
           </m:r>
           <m:r>
             <m:rPr>
@@ -3089,7 +3327,7 @@
               <w:sz w:val="24"/>
               <w:szCs w:val="24"/>
             </w:rPr>
-            <m:t>RUSE=1</m:t>
+            <m:t>RUSE=0.75</m:t>
           </m:r>
           <m:r>
             <m:rPr>
@@ -3110,7 +3348,7 @@
               <w:sz w:val="24"/>
               <w:szCs w:val="24"/>
             </w:rPr>
-            <m:t>PDIF=0.87</m:t>
+            <m:t>PDIF=0.5</m:t>
           </m:r>
           <m:r>
             <m:rPr>
@@ -3131,7 +3369,7 @@
               <w:sz w:val="24"/>
               <w:szCs w:val="24"/>
             </w:rPr>
-            <m:t>PREX=1</m:t>
+            <m:t>PREX=1.1</m:t>
           </m:r>
           <m:r>
             <m:rPr>
@@ -3152,7 +3390,7 @@
               <w:sz w:val="24"/>
               <w:szCs w:val="24"/>
             </w:rPr>
-            <m:t>PERS=0.86</m:t>
+            <m:t>PERS=0.7</m:t>
           </m:r>
           <m:r>
             <m:rPr>
@@ -3173,7 +3411,7 @@
               <w:sz w:val="24"/>
               <w:szCs w:val="24"/>
             </w:rPr>
-            <m:t>SCED=1.10</m:t>
+            <m:t>SCED=0.5</m:t>
           </m:r>
           <m:r>
             <m:rPr>
@@ -3213,7 +3451,17 @@
           <w:sz w:val="24"/>
           <w:szCs w:val="24"/>
         </w:rPr>
-        <w:t>The values which contribute to the final value of M were chosen from a standardized table based on a rating from 1 to 5, where 1 is low priority and 5 is high priority. This does not necessarily mean the values shown for RUSE, PREX, and FCIL are low priority, it simply means the priority was used to determine the value of the factor.</w:t>
+        <w:t xml:space="preserve">The values which contribute to the final value of M were chosen from a standardized table based on a rating from 1 to 5, where 1 is low priority and 5 is high priority. This does not necessarily mean the values shown for RUSE, PREX, and FCIL are low priority, it simply means the priority was used to determine the </w:t>
+      </w:r>
+      <w:bookmarkStart w:id="5" w:name="_GoBack"/>
+      <w:bookmarkEnd w:id="5"/>
+      <w:r>
+        <w:rPr>
+          <w:rFonts w:eastAsiaTheme="minorEastAsia"/>
+          <w:sz w:val="24"/>
+          <w:szCs w:val="24"/>
+        </w:rPr>
+        <w:t>value of the factor.</w:t>
       </w:r>
     </w:p>
     <w:p>
@@ -3344,6 +3592,7 @@
               <w:sz w:val="24"/>
               <w:szCs w:val="24"/>
             </w:rPr>
+            <w:lastRenderedPageBreak/>
             <m:t>Precedentedness=4</m:t>
           </m:r>
           <m:r>
@@ -3623,7 +3872,7 @@
               <w:sz w:val="24"/>
               <w:szCs w:val="24"/>
             </w:rPr>
-            <m:t>*0.946</m:t>
+            <m:t>*0.123</m:t>
           </m:r>
           <m:r>
             <w:rPr>
@@ -3631,13 +3880,288 @@
               <w:sz w:val="24"/>
               <w:szCs w:val="24"/>
             </w:rPr>
-            <m:t>=3.61 PM</m:t>
+            <m:t>=0.47 PM</m:t>
           </m:r>
         </m:oMath>
       </m:oMathPara>
     </w:p>
     <w:p>
       <w:pPr>
+        <w:rPr>
+          <w:rFonts w:eastAsiaTheme="minorEastAsia"/>
+          <w:sz w:val="24"/>
+          <w:szCs w:val="24"/>
+        </w:rPr>
+      </w:pPr>
+      <w:r>
+        <w:rPr>
+          <w:rFonts w:eastAsiaTheme="minorEastAsia"/>
+          <w:sz w:val="24"/>
+          <w:szCs w:val="24"/>
+        </w:rPr>
+        <w:t xml:space="preserve">The result for this estimation is 0.47 PM which </w:t>
+      </w:r>
+      <w:r>
+        <w:rPr>
+          <w:rFonts w:eastAsiaTheme="minorEastAsia"/>
+          <w:sz w:val="24"/>
+          <w:szCs w:val="24"/>
+        </w:rPr>
+        <w:t xml:space="preserve">comes out to be around </w:t>
+      </w:r>
+      <w:r>
+        <w:rPr>
+          <w:rFonts w:eastAsiaTheme="minorEastAsia"/>
+          <w:sz w:val="24"/>
+          <w:szCs w:val="24"/>
+        </w:rPr>
+        <w:t>8</w:t>
+      </w:r>
+      <w:r>
+        <w:rPr>
+          <w:rFonts w:eastAsiaTheme="minorEastAsia"/>
+          <w:sz w:val="24"/>
+          <w:szCs w:val="24"/>
+        </w:rPr>
+        <w:t>3</w:t>
+      </w:r>
+      <w:r>
+        <w:rPr>
+          <w:rFonts w:eastAsiaTheme="minorEastAsia"/>
+          <w:sz w:val="24"/>
+          <w:szCs w:val="24"/>
+        </w:rPr>
+        <w:t xml:space="preserve"> hours. </w:t>
+      </w:r>
+    </w:p>
+    <w:p>
+      <w:pPr>
+        <w:rPr>
+          <w:rFonts w:eastAsiaTheme="minorEastAsia"/>
+          <w:sz w:val="24"/>
+          <w:szCs w:val="24"/>
+        </w:rPr>
+      </w:pPr>
+      <w:r>
+        <w:rPr>
+          <w:rFonts w:eastAsiaTheme="minorEastAsia"/>
+          <w:sz w:val="24"/>
+          <w:szCs w:val="24"/>
+        </w:rPr>
+        <w:t xml:space="preserve">This was calculated by taking the number of weeks in a month and </w:t>
+      </w:r>
+      <w:r>
+        <w:rPr>
+          <w:rFonts w:eastAsiaTheme="minorEastAsia"/>
+          <w:sz w:val="24"/>
+          <w:szCs w:val="24"/>
+        </w:rPr>
+        <w:t xml:space="preserve">multiplying it by </w:t>
+      </w:r>
+      <w:r>
+        <w:rPr>
+          <w:rFonts w:eastAsiaTheme="minorEastAsia"/>
+          <w:sz w:val="24"/>
+          <w:szCs w:val="24"/>
+        </w:rPr>
+        <w:t>40</w:t>
+      </w:r>
+      <w:r>
+        <w:rPr>
+          <w:rFonts w:eastAsiaTheme="minorEastAsia"/>
+          <w:sz w:val="24"/>
+          <w:szCs w:val="24"/>
+        </w:rPr>
+        <w:t xml:space="preserve">. This will give the </w:t>
+      </w:r>
+      <w:r>
+        <w:rPr>
+          <w:rFonts w:eastAsiaTheme="minorEastAsia"/>
+          <w:sz w:val="24"/>
+          <w:szCs w:val="24"/>
+        </w:rPr>
+        <w:t>number</w:t>
+      </w:r>
+      <w:r>
+        <w:rPr>
+          <w:rFonts w:eastAsiaTheme="minorEastAsia"/>
+          <w:sz w:val="24"/>
+          <w:szCs w:val="24"/>
+        </w:rPr>
+        <w:t xml:space="preserve"> of hours a </w:t>
+      </w:r>
+      <w:r>
+        <w:rPr>
+          <w:rFonts w:eastAsiaTheme="minorEastAsia"/>
+          <w:sz w:val="24"/>
+          <w:szCs w:val="24"/>
+        </w:rPr>
+        <w:t>full-time</w:t>
+      </w:r>
+      <w:r>
+        <w:rPr>
+          <w:rFonts w:eastAsiaTheme="minorEastAsia"/>
+          <w:sz w:val="24"/>
+          <w:szCs w:val="24"/>
+        </w:rPr>
+        <w:t xml:space="preserve"> employee would spend working in a month. To </w:t>
+      </w:r>
+      <w:r>
+        <w:rPr>
+          <w:rFonts w:eastAsiaTheme="minorEastAsia"/>
+          <w:sz w:val="24"/>
+          <w:szCs w:val="24"/>
+        </w:rPr>
+        <w:t xml:space="preserve">tie in the </w:t>
+      </w:r>
+      <w:r>
+        <w:rPr>
+          <w:rFonts w:eastAsiaTheme="minorEastAsia"/>
+          <w:sz w:val="24"/>
+          <w:szCs w:val="24"/>
+        </w:rPr>
+        <w:t>estimate</w:t>
+      </w:r>
+      <w:r>
+        <w:rPr>
+          <w:rFonts w:eastAsiaTheme="minorEastAsia"/>
+          <w:sz w:val="24"/>
+          <w:szCs w:val="24"/>
+        </w:rPr>
+        <w:t xml:space="preserve"> and the team’s expectation, we first multiplied this by the </w:t>
+      </w:r>
+      <w:r>
+        <w:rPr>
+          <w:rFonts w:eastAsiaTheme="minorEastAsia"/>
+          <w:sz w:val="24"/>
+          <w:szCs w:val="24"/>
+        </w:rPr>
+        <w:t>result of the effort equation</w:t>
+      </w:r>
+      <w:r>
+        <w:rPr>
+          <w:rFonts w:eastAsiaTheme="minorEastAsia"/>
+          <w:sz w:val="24"/>
+          <w:szCs w:val="24"/>
+        </w:rPr>
+        <w:t xml:space="preserve">. Once we had that </w:t>
+      </w:r>
+      <w:r>
+        <w:rPr>
+          <w:rFonts w:eastAsiaTheme="minorEastAsia"/>
+          <w:sz w:val="24"/>
+          <w:szCs w:val="24"/>
+        </w:rPr>
+        <w:t>amount, the final step was to divide it by the number of team members working on the project, which in this case was 2</w:t>
+      </w:r>
+      <w:r>
+        <w:rPr>
+          <w:rFonts w:eastAsiaTheme="minorEastAsia"/>
+          <w:sz w:val="24"/>
+          <w:szCs w:val="24"/>
+        </w:rPr>
+        <w:t xml:space="preserve">. </w:t>
+      </w:r>
+    </w:p>
+    <w:p>
+      <w:pPr>
+        <w:rPr>
+          <w:rFonts w:eastAsiaTheme="minorEastAsia"/>
+          <w:sz w:val="24"/>
+          <w:szCs w:val="24"/>
+        </w:rPr>
+      </w:pPr>
+      <w:r>
+        <w:rPr>
+          <w:rFonts w:eastAsiaTheme="minorEastAsia"/>
+          <w:sz w:val="24"/>
+          <w:szCs w:val="24"/>
+        </w:rPr>
+        <w:t xml:space="preserve">The result </w:t>
+      </w:r>
+      <w:r>
+        <w:rPr>
+          <w:rFonts w:eastAsiaTheme="minorEastAsia"/>
+          <w:sz w:val="24"/>
+          <w:szCs w:val="24"/>
+        </w:rPr>
+        <w:t>showed that we expect to spend appr</w:t>
+      </w:r>
+      <w:r>
+        <w:rPr>
+          <w:rFonts w:eastAsiaTheme="minorEastAsia"/>
+          <w:sz w:val="24"/>
+          <w:szCs w:val="24"/>
+        </w:rPr>
+        <w:t xml:space="preserve">oximately </w:t>
+      </w:r>
+      <w:r>
+        <w:rPr>
+          <w:rFonts w:eastAsiaTheme="minorEastAsia"/>
+          <w:sz w:val="24"/>
+          <w:szCs w:val="24"/>
+        </w:rPr>
+        <w:t>4</w:t>
+      </w:r>
+      <w:r>
+        <w:rPr>
+          <w:rFonts w:eastAsiaTheme="minorEastAsia"/>
+          <w:sz w:val="24"/>
+          <w:szCs w:val="24"/>
+        </w:rPr>
+        <w:t>2</w:t>
+      </w:r>
+      <w:r>
+        <w:rPr>
+          <w:rFonts w:eastAsiaTheme="minorEastAsia"/>
+          <w:sz w:val="24"/>
+          <w:szCs w:val="24"/>
+        </w:rPr>
+        <w:t xml:space="preserve"> hours</w:t>
+      </w:r>
+      <w:r>
+        <w:rPr>
+          <w:rFonts w:eastAsiaTheme="minorEastAsia"/>
+          <w:sz w:val="24"/>
+          <w:szCs w:val="24"/>
+        </w:rPr>
+        <w:t xml:space="preserve"> over the course of the project life cycle</w:t>
+      </w:r>
+      <w:r>
+        <w:rPr>
+          <w:rFonts w:eastAsiaTheme="minorEastAsia"/>
+          <w:sz w:val="24"/>
+          <w:szCs w:val="24"/>
+        </w:rPr>
+        <w:t xml:space="preserve"> designing, implementing, and testing code</w:t>
+      </w:r>
+      <w:r>
+        <w:rPr>
+          <w:rFonts w:eastAsiaTheme="minorEastAsia"/>
+          <w:sz w:val="24"/>
+          <w:szCs w:val="24"/>
+        </w:rPr>
+        <w:t>,</w:t>
+      </w:r>
+      <w:r>
+        <w:rPr>
+          <w:rFonts w:eastAsiaTheme="minorEastAsia"/>
+          <w:sz w:val="24"/>
+          <w:szCs w:val="24"/>
+        </w:rPr>
+        <w:t xml:space="preserve"> as well as </w:t>
+      </w:r>
+      <w:r>
+        <w:rPr>
+          <w:rFonts w:eastAsiaTheme="minorEastAsia"/>
+          <w:sz w:val="24"/>
+          <w:szCs w:val="24"/>
+        </w:rPr>
+        <w:t xml:space="preserve">writing, revising, and preparing deliverables for the customer. </w:t>
+      </w:r>
+    </w:p>
+    <w:p>
+      <w:pPr>
         <w:pStyle w:val="Heading3"/>
         <w:rPr>
           <w:rFonts w:eastAsiaTheme="minorEastAsia"/>
@@ -3652,11 +4176,85 @@
     </w:p>
     <w:p>
       <w:r>
-        <w:t xml:space="preserve">The estimated time frame, from beginning to completion of the system will be about 3.61 months. Using this time frame, the dollar amount of </w:t>
-      </w:r>
-      <w:r>
-        <w:t>the developmental prototype of the system is $48,000.</w:t>
-      </w:r>
+        <w:t>The estimated time frame</w:t>
+      </w:r>
+      <w:r>
+        <w:t xml:space="preserve"> for completing the project</w:t>
+      </w:r>
+      <w:r>
+        <w:t>, from beginning to completion of the system</w:t>
+      </w:r>
+      <w:r>
+        <w:t>,</w:t>
+      </w:r>
+      <w:r>
+        <w:t xml:space="preserve"> will </w:t>
+      </w:r>
+      <w:r>
+        <w:t>take</w:t>
+      </w:r>
+      <w:r>
+        <w:t xml:space="preserve"> about </w:t>
+      </w:r>
+      <w:r>
+        <w:t>0.47</w:t>
+      </w:r>
+      <w:r>
+        <w:t xml:space="preserve"> months. Using</w:t>
+      </w:r>
+      <w:r>
+        <w:t xml:space="preserve"> time frame</w:t>
+      </w:r>
+      <w:r>
+        <w:t xml:space="preserve">, the dollar amount of </w:t>
+      </w:r>
+      <w:r>
+        <w:t>the developmental pr</w:t>
+      </w:r>
+      <w:r>
+        <w:t xml:space="preserve">ototype of the system </w:t>
+      </w:r>
+      <w:r>
+        <w:t xml:space="preserve">was calculated to be </w:t>
+      </w:r>
+      <w:r>
+        <w:t>$</w:t>
+      </w:r>
+      <w:r>
+        <w:t>3,</w:t>
+      </w:r>
+      <w:r>
+        <w:t>330.28</w:t>
+      </w:r>
+      <w:r>
+        <w:t>.</w:t>
+      </w:r>
+      <w:r>
+        <w:t xml:space="preserve"> This amount comes from the number of hours our team expects to work multiplied by $40/hour. </w:t>
+      </w:r>
+      <w:r>
+        <w:t xml:space="preserve"> </w:t>
+      </w:r>
+    </w:p>
+    <w:p/>
+    <w:p/>
+    <w:p/>
+    <w:p/>
+    <w:p/>
+    <w:p/>
+    <w:p>
+      <w:pPr>
+        <w:rPr>
+          <w:rFonts w:eastAsiaTheme="minorEastAsia"/>
+        </w:rPr>
+      </w:pPr>
+    </w:p>
+    <w:p>
+      <w:pPr>
+        <w:rPr>
+          <w:rFonts w:eastAsiaTheme="minorEastAsia"/>
+        </w:rPr>
+      </w:pPr>
     </w:p>
     <w:p>
       <w:pPr>
@@ -3669,8 +4267,13 @@
         <w:rPr>
           <w:rFonts w:eastAsiaTheme="minorEastAsia"/>
         </w:rPr>
-        <w:lastRenderedPageBreak/>
-        <w:t>Appendix</w:t>
+        <w:t>A</w:t>
+      </w:r>
+      <w:r>
+        <w:rPr>
+          <w:rFonts w:eastAsiaTheme="minorEastAsia"/>
+        </w:rPr>
+        <w:t>ppendix</w:t>
       </w:r>
     </w:p>
     <w:p>
@@ -3706,7 +4309,7 @@
 </file>
 
 <file path=word/endnotes.xml><?xml version="1.0" encoding="utf-8"?>
-<w:endnotes xmlns:wpc="http://schemas.microsoft.com/office/word/2010/wordprocessingCanvas" xmlns:cx="http://schemas.microsoft.com/office/drawing/2014/chartex" xmlns:cx1="http://schemas.microsoft.com/office/drawing/2015/9/8/chartex" xmlns:mc="http://schemas.openxmlformats.org/markup-compatibility/2006" xmlns:o="urn:schemas-microsoft-com:office:office" xmlns:r="http://schemas.openxmlformats.org/officeDocument/2006/relationships" xmlns:m="http://schemas.openxmlformats.org/officeDocument/2006/math" xmlns:v="urn:schemas-microsoft-com:vml" xmlns:wp14="http://schemas.microsoft.com/office/word/2010/wordprocessingDrawing" xmlns:wp="http://schemas.openxmlformats.org/drawingml/2006/wordprocessingDrawing" xmlns:w10="urn:schemas-microsoft-com:office:word" xmlns:w="http://schemas.openxmlformats.org/wordprocessingml/2006/main" xmlns:w14="http://schemas.microsoft.com/office/word/2010/wordml" xmlns:w15="http://schemas.microsoft.com/office/word/2012/wordml" xmlns:w16se="http://schemas.microsoft.com/office/word/2015/wordml/symex" xmlns:wpg="http://schemas.microsoft.com/office/word/2010/wordprocessingGroup" xmlns:wpi="http://schemas.microsoft.com/office/word/2010/wordprocessingInk" xmlns:wne="http://schemas.microsoft.com/office/word/2006/wordml" xmlns:wps="http://schemas.microsoft.com/office/word/2010/wordprocessingShape" mc:Ignorable="w14 w15 w16se wp14">
+<w:endnotes xmlns:wpc="http://schemas.microsoft.com/office/word/2010/wordprocessingCanvas" xmlns:cx="http://schemas.microsoft.com/office/drawing/2014/chartex" xmlns:cx1="http://schemas.microsoft.com/office/drawing/2015/9/8/chartex" xmlns:cx2="http://schemas.microsoft.com/office/drawing/2015/10/21/chartex" xmlns:cx3="http://schemas.microsoft.com/office/drawing/2016/5/9/chartex" xmlns:cx4="http://schemas.microsoft.com/office/drawing/2016/5/10/chartex" xmlns:cx5="http://schemas.microsoft.com/office/drawing/2016/5/11/chartex" xmlns:cx6="http://schemas.microsoft.com/office/drawing/2016/5/12/chartex" xmlns:cx7="http://schemas.microsoft.com/office/drawing/2016/5/13/chartex" xmlns:cx8="http://schemas.microsoft.com/office/drawing/2016/5/14/chartex" xmlns:mc="http://schemas.openxmlformats.org/markup-compatibility/2006" xmlns:aink="http://schemas.microsoft.com/office/drawing/2016/ink" xmlns:am3d="http://schemas.microsoft.com/office/drawing/2017/model3d" xmlns:o="urn:schemas-microsoft-com:office:office" xmlns:r="http://schemas.openxmlformats.org/officeDocument/2006/relationships" xmlns:m="http://schemas.openxmlformats.org/officeDocument/2006/math" xmlns:v="urn:schemas-microsoft-com:vml" xmlns:wp14="http://schemas.microsoft.com/office/word/2010/wordprocessingDrawing" xmlns:wp="http://schemas.openxmlformats.org/drawingml/2006/wordprocessingDrawing" xmlns:w10="urn:schemas-microsoft-com:office:word" xmlns:w="http://schemas.openxmlformats.org/wordprocessingml/2006/main" xmlns:w14="http://schemas.microsoft.com/office/word/2010/wordml" xmlns:w15="http://schemas.microsoft.com/office/word/2012/wordml" xmlns:w16cid="http://schemas.microsoft.com/office/word/2016/wordml/cid" xmlns:w16se="http://schemas.microsoft.com/office/word/2015/wordml/symex" xmlns:wpg="http://schemas.microsoft.com/office/word/2010/wordprocessingGroup" xmlns:wpi="http://schemas.microsoft.com/office/word/2010/wordprocessingInk" xmlns:wne="http://schemas.microsoft.com/office/word/2006/wordml" xmlns:wps="http://schemas.microsoft.com/office/word/2010/wordprocessingShape" mc:Ignorable="w14 w15 w16se w16cid wp14">
   <w:endnote w:type="separator" w:id="-1">
     <w:p>
       <w:pPr>
@@ -3731,7 +4334,7 @@
 </file>
 
 <file path=word/footer1.xml><?xml version="1.0" encoding="utf-8"?>
-<w:ftr xmlns:wpc="http://schemas.microsoft.com/office/word/2010/wordprocessingCanvas" xmlns:cx="http://schemas.microsoft.com/office/drawing/2014/chartex" xmlns:cx1="http://schemas.microsoft.com/office/drawing/2015/9/8/chartex" xmlns:mc="http://schemas.openxmlformats.org/markup-compatibility/2006" xmlns:o="urn:schemas-microsoft-com:office:office" xmlns:r="http://schemas.openxmlformats.org/officeDocument/2006/relationships" xmlns:m="http://schemas.openxmlformats.org/officeDocument/2006/math" xmlns:v="urn:schemas-microsoft-com:vml" xmlns:wp14="http://schemas.microsoft.com/office/word/2010/wordprocessingDrawing" xmlns:wp="http://schemas.openxmlformats.org/drawingml/2006/wordprocessingDrawing" xmlns:w10="urn:schemas-microsoft-com:office:word" xmlns:w="http://schemas.openxmlformats.org/wordprocessingml/2006/main" xmlns:w14="http://schemas.microsoft.com/office/word/2010/wordml" xmlns:w15="http://schemas.microsoft.com/office/word/2012/wordml" xmlns:w16se="http://schemas.microsoft.com/office/word/2015/wordml/symex" xmlns:wpg="http://schemas.microsoft.com/office/word/2010/wordprocessingGroup" xmlns:wpi="http://schemas.microsoft.com/office/word/2010/wordprocessingInk" xmlns:wne="http://schemas.microsoft.com/office/word/2006/wordml" xmlns:wps="http://schemas.microsoft.com/office/word/2010/wordprocessingShape" mc:Ignorable="w14 w15 w16se wp14">
+<w:ftr xmlns:wpc="http://schemas.microsoft.com/office/word/2010/wordprocessingCanvas" xmlns:cx="http://schemas.microsoft.com/office/drawing/2014/chartex" xmlns:cx1="http://schemas.microsoft.com/office/drawing/2015/9/8/chartex" xmlns:cx2="http://schemas.microsoft.com/office/drawing/2015/10/21/chartex" xmlns:cx3="http://schemas.microsoft.com/office/drawing/2016/5/9/chartex" xmlns:cx4="http://schemas.microsoft.com/office/drawing/2016/5/10/chartex" xmlns:cx5="http://schemas.microsoft.com/office/drawing/2016/5/11/chartex" xmlns:cx6="http://schemas.microsoft.com/office/drawing/2016/5/12/chartex" xmlns:cx7="http://schemas.microsoft.com/office/drawing/2016/5/13/chartex" xmlns:cx8="http://schemas.microsoft.com/office/drawing/2016/5/14/chartex" xmlns:mc="http://schemas.openxmlformats.org/markup-compatibility/2006" xmlns:aink="http://schemas.microsoft.com/office/drawing/2016/ink" xmlns:am3d="http://schemas.microsoft.com/office/drawing/2017/model3d" xmlns:o="urn:schemas-microsoft-com:office:office" xmlns:r="http://schemas.openxmlformats.org/officeDocument/2006/relationships" xmlns:m="http://schemas.openxmlformats.org/officeDocument/2006/math" xmlns:v="urn:schemas-microsoft-com:vml" xmlns:wp14="http://schemas.microsoft.com/office/word/2010/wordprocessingDrawing" xmlns:wp="http://schemas.openxmlformats.org/drawingml/2006/wordprocessingDrawing" xmlns:w10="urn:schemas-microsoft-com:office:word" xmlns:w="http://schemas.openxmlformats.org/wordprocessingml/2006/main" xmlns:w14="http://schemas.microsoft.com/office/word/2010/wordml" xmlns:w15="http://schemas.microsoft.com/office/word/2012/wordml" xmlns:w16cid="http://schemas.microsoft.com/office/word/2016/wordml/cid" xmlns:w16se="http://schemas.microsoft.com/office/word/2015/wordml/symex" xmlns:wpg="http://schemas.microsoft.com/office/word/2010/wordprocessingGroup" xmlns:wpi="http://schemas.microsoft.com/office/word/2010/wordprocessingInk" xmlns:wne="http://schemas.microsoft.com/office/word/2006/wordml" xmlns:wps="http://schemas.microsoft.com/office/word/2010/wordprocessingShape" mc:Ignorable="w14 w15 w16se w16cid wp14">
   <w:p>
     <w:pPr>
       <w:pStyle w:val="Footer"/>
@@ -3752,7 +4355,7 @@
       <w:rPr>
         <w:noProof/>
       </w:rPr>
-      <w:t>5</w:t>
+      <w:t>7</w:t>
     </w:r>
     <w:r>
       <w:fldChar w:fldCharType="end"/>
@@ -3762,7 +4365,7 @@
 </file>
 
 <file path=word/footnotes.xml><?xml version="1.0" encoding="utf-8"?>
-<w:footnotes xmlns:wpc="http://schemas.microsoft.com/office/word/2010/wordprocessingCanvas" xmlns:cx="http://schemas.microsoft.com/office/drawing/2014/chartex" xmlns:cx1="http://schemas.microsoft.com/office/drawing/2015/9/8/chartex" xmlns:mc="http://schemas.openxmlformats.org/markup-compatibility/2006" xmlns:o="urn:schemas-microsoft-com:office:office" xmlns:r="http://schemas.openxmlformats.org/officeDocument/2006/relationships" xmlns:m="http://schemas.openxmlformats.org/officeDocument/2006/math" xmlns:v="urn:schemas-microsoft-com:vml" xmlns:wp14="http://schemas.microsoft.com/office/word/2010/wordprocessingDrawing" xmlns:wp="http://schemas.openxmlformats.org/drawingml/2006/wordprocessingDrawing" xmlns:w10="urn:schemas-microsoft-com:office:word" xmlns:w="http://schemas.openxmlformats.org/wordprocessingml/2006/main" xmlns:w14="http://schemas.microsoft.com/office/word/2010/wordml" xmlns:w15="http://schemas.microsoft.com/office/word/2012/wordml" xmlns:w16se="http://schemas.microsoft.com/office/word/2015/wordml/symex" xmlns:wpg="http://schemas.microsoft.com/office/word/2010/wordprocessingGroup" xmlns:wpi="http://schemas.microsoft.com/office/word/2010/wordprocessingInk" xmlns:wne="http://schemas.microsoft.com/office/word/2006/wordml" xmlns:wps="http://schemas.microsoft.com/office/word/2010/wordprocessingShape" mc:Ignorable="w14 w15 w16se wp14">
+<w:footnotes xmlns:wpc="http://schemas.microsoft.com/office/word/2010/wordprocessingCanvas" xmlns:cx="http://schemas.microsoft.com/office/drawing/2014/chartex" xmlns:cx1="http://schemas.microsoft.com/office/drawing/2015/9/8/chartex" xmlns:cx2="http://schemas.microsoft.com/office/drawing/2015/10/21/chartex" xmlns:cx3="http://schemas.microsoft.com/office/drawing/2016/5/9/chartex" xmlns:cx4="http://schemas.microsoft.com/office/drawing/2016/5/10/chartex" xmlns:cx5="http://schemas.microsoft.com/office/drawing/2016/5/11/chartex" xmlns:cx6="http://schemas.microsoft.com/office/drawing/2016/5/12/chartex" xmlns:cx7="http://schemas.microsoft.com/office/drawing/2016/5/13/chartex" xmlns:cx8="http://schemas.microsoft.com/office/drawing/2016/5/14/chartex" xmlns:mc="http://schemas.openxmlformats.org/markup-compatibility/2006" xmlns:aink="http://schemas.microsoft.com/office/drawing/2016/ink" xmlns:am3d="http://schemas.microsoft.com/office/drawing/2017/model3d" xmlns:o="urn:schemas-microsoft-com:office:office" xmlns:r="http://schemas.openxmlformats.org/officeDocument/2006/relationships" xmlns:m="http://schemas.openxmlformats.org/officeDocument/2006/math" xmlns:v="urn:schemas-microsoft-com:vml" xmlns:wp14="http://schemas.microsoft.com/office/word/2010/wordprocessingDrawing" xmlns:wp="http://schemas.openxmlformats.org/drawingml/2006/wordprocessingDrawing" xmlns:w10="urn:schemas-microsoft-com:office:word" xmlns:w="http://schemas.openxmlformats.org/wordprocessingml/2006/main" xmlns:w14="http://schemas.microsoft.com/office/word/2010/wordml" xmlns:w15="http://schemas.microsoft.com/office/word/2012/wordml" xmlns:w16cid="http://schemas.microsoft.com/office/word/2016/wordml/cid" xmlns:w16se="http://schemas.microsoft.com/office/word/2015/wordml/symex" xmlns:wpg="http://schemas.microsoft.com/office/word/2010/wordprocessingGroup" xmlns:wpi="http://schemas.microsoft.com/office/word/2010/wordprocessingInk" xmlns:wne="http://schemas.microsoft.com/office/word/2006/wordml" xmlns:wps="http://schemas.microsoft.com/office/word/2010/wordprocessingShape" mc:Ignorable="w14 w15 w16se w16cid wp14">
   <w:footnote w:type="separator" w:id="-1">
     <w:p>
       <w:pPr>
@@ -3787,7 +4390,7 @@
 </file>
 
 <file path=word/header1.xml><?xml version="1.0" encoding="utf-8"?>
-<w:hdr xmlns:wpc="http://schemas.microsoft.com/office/word/2010/wordprocessingCanvas" xmlns:cx="http://schemas.microsoft.com/office/drawing/2014/chartex" xmlns:cx1="http://schemas.microsoft.com/office/drawing/2015/9/8/chartex" xmlns:mc="http://schemas.openxmlformats.org/markup-compatibility/2006" xmlns:o="urn:schemas-microsoft-com:office:office" xmlns:r="http://schemas.openxmlformats.org/officeDocument/2006/relationships" xmlns:m="http://schemas.openxmlformats.org/officeDocument/2006/math" xmlns:v="urn:schemas-microsoft-com:vml" xmlns:wp14="http://schemas.microsoft.com/office/word/2010/wordprocessingDrawing" xmlns:wp="http://schemas.openxmlformats.org/drawingml/2006/wordprocessingDrawing" xmlns:w10="urn:schemas-microsoft-com:office:word" xmlns:w="http://schemas.openxmlformats.org/wordprocessingml/2006/main" xmlns:w14="http://schemas.microsoft.com/office/word/2010/wordml" xmlns:w15="http://schemas.microsoft.com/office/word/2012/wordml" xmlns:w16se="http://schemas.microsoft.com/office/word/2015/wordml/symex" xmlns:wpg="http://schemas.microsoft.com/office/word/2010/wordprocessingGroup" xmlns:wpi="http://schemas.microsoft.com/office/word/2010/wordprocessingInk" xmlns:wne="http://schemas.microsoft.com/office/word/2006/wordml" xmlns:wps="http://schemas.microsoft.com/office/word/2010/wordprocessingShape" mc:Ignorable="w14 w15 w16se wp14">
+<w:hdr xmlns:wpc="http://schemas.microsoft.com/office/word/2010/wordprocessingCanvas" xmlns:cx="http://schemas.microsoft.com/office/drawing/2014/chartex" xmlns:cx1="http://schemas.microsoft.com/office/drawing/2015/9/8/chartex" xmlns:cx2="http://schemas.microsoft.com/office/drawing/2015/10/21/chartex" xmlns:cx3="http://schemas.microsoft.com/office/drawing/2016/5/9/chartex" xmlns:cx4="http://schemas.microsoft.com/office/drawing/2016/5/10/chartex" xmlns:cx5="http://schemas.microsoft.com/office/drawing/2016/5/11/chartex" xmlns:cx6="http://schemas.microsoft.com/office/drawing/2016/5/12/chartex" xmlns:cx7="http://schemas.microsoft.com/office/drawing/2016/5/13/chartex" xmlns:cx8="http://schemas.microsoft.com/office/drawing/2016/5/14/chartex" xmlns:mc="http://schemas.openxmlformats.org/markup-compatibility/2006" xmlns:aink="http://schemas.microsoft.com/office/drawing/2016/ink" xmlns:am3d="http://schemas.microsoft.com/office/drawing/2017/model3d" xmlns:o="urn:schemas-microsoft-com:office:office" xmlns:r="http://schemas.openxmlformats.org/officeDocument/2006/relationships" xmlns:m="http://schemas.openxmlformats.org/officeDocument/2006/math" xmlns:v="urn:schemas-microsoft-com:vml" xmlns:wp14="http://schemas.microsoft.com/office/word/2010/wordprocessingDrawing" xmlns:wp="http://schemas.openxmlformats.org/drawingml/2006/wordprocessingDrawing" xmlns:w10="urn:schemas-microsoft-com:office:word" xmlns:w="http://schemas.openxmlformats.org/wordprocessingml/2006/main" xmlns:w14="http://schemas.microsoft.com/office/word/2010/wordml" xmlns:w15="http://schemas.microsoft.com/office/word/2012/wordml" xmlns:w16cid="http://schemas.microsoft.com/office/word/2016/wordml/cid" xmlns:w16se="http://schemas.microsoft.com/office/word/2015/wordml/symex" xmlns:wpg="http://schemas.microsoft.com/office/word/2010/wordprocessingGroup" xmlns:wpi="http://schemas.microsoft.com/office/word/2010/wordprocessingInk" xmlns:wne="http://schemas.microsoft.com/office/word/2006/wordml" xmlns:wps="http://schemas.microsoft.com/office/word/2010/wordprocessingShape" mc:Ignorable="w14 w15 w16se w16cid wp14">
   <w:p>
     <w:pPr>
       <w:pStyle w:val="Header"/>
@@ -3928,7 +4531,7 @@
             </wp:anchor>
           </w:drawing>
         </mc:Choice>
-        <mc:Fallback xmlns:w16cid="http://schemas.microsoft.com/office/word/2016/wordml/cid" xmlns:am3d="http://schemas.microsoft.com/office/drawing/2017/model3d" xmlns:aink="http://schemas.microsoft.com/office/drawing/2016/ink" xmlns:cx8="http://schemas.microsoft.com/office/drawing/2016/5/14/chartex" xmlns:cx7="http://schemas.microsoft.com/office/drawing/2016/5/13/chartex" xmlns:cx6="http://schemas.microsoft.com/office/drawing/2016/5/12/chartex" xmlns:cx5="http://schemas.microsoft.com/office/drawing/2016/5/11/chartex" xmlns:cx4="http://schemas.microsoft.com/office/drawing/2016/5/10/chartex" xmlns:cx3="http://schemas.microsoft.com/office/drawing/2016/5/9/chartex" xmlns:cx2="http://schemas.microsoft.com/office/drawing/2015/10/21/chartex">
+        <mc:Fallback>
           <w:pict>
             <v:shapetype w14:anchorId="7C015FFB" id="_x0000_t202" coordsize="21600,21600" o:spt="202" path="m,l,21600r21600,l21600,xe">
               <v:stroke joinstyle="miter"/>
@@ -4080,7 +4683,7 @@
                               <w:noProof/>
                               <w:color w:val="0D0D0D" w:themeColor="text1" w:themeTint="F2"/>
                             </w:rPr>
-                            <w:t>5</w:t>
+                            <w:t>7</w:t>
                           </w:r>
                           <w:r>
                             <w:rPr>
@@ -4109,11 +4712,7 @@
         </mc:Choice>
         <mc:Fallback>
           <w:pict>
-            <v:shapetype w14:anchorId="4000935A" id="_x0000_t202" coordsize="21600,21600" o:spt="202" path="m,l,21600r21600,l21600,xe">
-              <v:stroke joinstyle="miter"/>
-              <v:path gradientshapeok="t" o:connecttype="rect"/>
-            </v:shapetype>
-            <v:shape id="Text Box 221" o:spid="_x0000_s1027" type="#_x0000_t202" style="position:absolute;margin-left:20.6pt;margin-top:0;width:71.8pt;height:13.45pt;z-index:251659264;visibility:visible;mso-wrap-style:square;mso-width-percent:1000;mso-height-percent:0;mso-wrap-distance-left:9pt;mso-wrap-distance-top:0;mso-wrap-distance-right:9pt;mso-wrap-distance-bottom:0;mso-position-horizontal:right;mso-position-horizontal-relative:page;mso-position-vertical:center;mso-position-vertical-relative:top-margin-area;mso-width-percent:1000;mso-height-percent:0;mso-width-relative:right-margin-area;mso-height-relative:page;v-text-anchor:middle" o:gfxdata="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" o:allowincell="f" fillcolor="#5fe7d5 [1945]" stroked="f">
+            <v:shape w14:anchorId="4000935A" id="Text Box 221" o:spid="_x0000_s1027" type="#_x0000_t202" style="position:absolute;margin-left:20.6pt;margin-top:0;width:71.8pt;height:13.45pt;z-index:251659264;visibility:visible;mso-wrap-style:square;mso-width-percent:1000;mso-height-percent:0;mso-wrap-distance-left:9pt;mso-wrap-distance-top:0;mso-wrap-distance-right:9pt;mso-wrap-distance-bottom:0;mso-position-horizontal:right;mso-position-horizontal-relative:page;mso-position-vertical:center;mso-position-vertical-relative:top-margin-area;mso-width-percent:1000;mso-height-percent:0;mso-width-relative:right-margin-area;mso-height-relative:page;v-text-anchor:middle" o:gfxdata="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" o:allowincell="f" fillcolor="#5fe7d5 [1945]" stroked="f">
               <v:textbox style="mso-fit-shape-to-text:t" inset=",0,,0">
                 <w:txbxContent>
                   <w:p>
@@ -4146,7 +4745,7 @@
                         <w:noProof/>
                         <w:color w:val="0D0D0D" w:themeColor="text1" w:themeTint="F2"/>
                       </w:rPr>
-                      <w:t>5</w:t>
+                      <w:t>7</w:t>
                     </w:r>
                     <w:r>
                       <w:rPr>
@@ -4169,7 +4768,7 @@
 </file>
 
 <file path=word/numbering.xml><?xml version="1.0" encoding="utf-8"?>
-<w:numbering xmlns:wpc="http://schemas.microsoft.com/office/word/2010/wordprocessingCanvas" xmlns:cx="http://schemas.microsoft.com/office/drawing/2014/chartex" xmlns:cx1="http://schemas.microsoft.com/office/drawing/2015/9/8/chartex" xmlns:mc="http://schemas.openxmlformats.org/markup-compatibility/2006" xmlns:o="urn:schemas-microsoft-com:office:office" xmlns:r="http://schemas.openxmlformats.org/officeDocument/2006/relationships" xmlns:m="http://schemas.openxmlformats.org/officeDocument/2006/math" xmlns:v="urn:schemas-microsoft-com:vml" xmlns:wp14="http://schemas.microsoft.com/office/word/2010/wordprocessingDrawing" xmlns:wp="http://schemas.openxmlformats.org/drawingml/2006/wordprocessingDrawing" xmlns:w10="urn:schemas-microsoft-com:office:word" xmlns:w="http://schemas.openxmlformats.org/wordprocessingml/2006/main" xmlns:w14="http://schemas.microsoft.com/office/word/2010/wordml" xmlns:w15="http://schemas.microsoft.com/office/word/2012/wordml" xmlns:w16se="http://schemas.microsoft.com/office/word/2015/wordml/symex" xmlns:wpg="http://schemas.microsoft.com/office/word/2010/wordprocessingGroup" xmlns:wpi="http://schemas.microsoft.com/office/word/2010/wordprocessingInk" xmlns:wne="http://schemas.microsoft.com/office/word/2006/wordml" xmlns:wps="http://schemas.microsoft.com/office/word/2010/wordprocessingShape" mc:Ignorable="w14 w15 w16se wp14">
+<w:numbering xmlns:wpc="http://schemas.microsoft.com/office/word/2010/wordprocessingCanvas" xmlns:cx="http://schemas.microsoft.com/office/drawing/2014/chartex" xmlns:cx1="http://schemas.microsoft.com/office/drawing/2015/9/8/chartex" xmlns:cx2="http://schemas.microsoft.com/office/drawing/2015/10/21/chartex" xmlns:cx3="http://schemas.microsoft.com/office/drawing/2016/5/9/chartex" xmlns:cx4="http://schemas.microsoft.com/office/drawing/2016/5/10/chartex" xmlns:cx5="http://schemas.microsoft.com/office/drawing/2016/5/11/chartex" xmlns:cx6="http://schemas.microsoft.com/office/drawing/2016/5/12/chartex" xmlns:cx7="http://schemas.microsoft.com/office/drawing/2016/5/13/chartex" xmlns:cx8="http://schemas.microsoft.com/office/drawing/2016/5/14/chartex" xmlns:mc="http://schemas.openxmlformats.org/markup-compatibility/2006" xmlns:aink="http://schemas.microsoft.com/office/drawing/2016/ink" xmlns:am3d="http://schemas.microsoft.com/office/drawing/2017/model3d" xmlns:o="urn:schemas-microsoft-com:office:office" xmlns:r="http://schemas.openxmlformats.org/officeDocument/2006/relationships" xmlns:m="http://schemas.openxmlformats.org/officeDocument/2006/math" xmlns:v="urn:schemas-microsoft-com:vml" xmlns:wp14="http://schemas.microsoft.com/office/word/2010/wordprocessingDrawing" xmlns:wp="http://schemas.openxmlformats.org/drawingml/2006/wordprocessingDrawing" xmlns:w10="urn:schemas-microsoft-com:office:word" xmlns:w="http://schemas.openxmlformats.org/wordprocessingml/2006/main" xmlns:w14="http://schemas.microsoft.com/office/word/2010/wordml" xmlns:w15="http://schemas.microsoft.com/office/word/2012/wordml" xmlns:w16cid="http://schemas.microsoft.com/office/word/2016/wordml/cid" xmlns:w16se="http://schemas.microsoft.com/office/word/2015/wordml/symex" xmlns:wpg="http://schemas.microsoft.com/office/word/2010/wordprocessingGroup" xmlns:wpi="http://schemas.microsoft.com/office/word/2010/wordprocessingInk" xmlns:wne="http://schemas.microsoft.com/office/word/2006/wordml" xmlns:wps="http://schemas.microsoft.com/office/word/2010/wordprocessingShape" mc:Ignorable="w14 w15 w16se w16cid wp14">
   <w:abstractNum w:abstractNumId="0" w15:restartNumberingAfterBreak="0">
     <w:nsid w:val="FFFFFF7C"/>
     <w:multiLevelType w:val="singleLevel"/>
@@ -5658,7 +6257,7 @@
 </file>
 
 <file path=word/styles.xml><?xml version="1.0" encoding="utf-8"?>
-<w:styles xmlns:mc="http://schemas.openxmlformats.org/markup-compatibility/2006" xmlns:r="http://schemas.openxmlformats.org/officeDocument/2006/relationships" xmlns:w="http://schemas.openxmlformats.org/wordprocessingml/2006/main" xmlns:w14="http://schemas.microsoft.com/office/word/2010/wordml" xmlns:w15="http://schemas.microsoft.com/office/word/2012/wordml" xmlns:w16se="http://schemas.microsoft.com/office/word/2015/wordml/symex" mc:Ignorable="w14 w15 w16se">
+<w:styles xmlns:mc="http://schemas.openxmlformats.org/markup-compatibility/2006" xmlns:r="http://schemas.openxmlformats.org/officeDocument/2006/relationships" xmlns:w="http://schemas.openxmlformats.org/wordprocessingml/2006/main" xmlns:w14="http://schemas.microsoft.com/office/word/2010/wordml" xmlns:w15="http://schemas.microsoft.com/office/word/2012/wordml" xmlns:w16cid="http://schemas.microsoft.com/office/word/2016/wordml/cid" xmlns:w16se="http://schemas.microsoft.com/office/word/2015/wordml/symex" mc:Ignorable="w14 w15 w16se w16cid">
   <w:docDefaults>
     <w:rPrDefault>
       <w:rPr>
@@ -5675,7 +6274,7 @@
       </w:pPr>
     </w:pPrDefault>
   </w:docDefaults>
-  <w:latentStyles w:defLockedState="0" w:defUIPriority="99" w:defSemiHidden="0" w:defUnhideWhenUsed="0" w:defQFormat="0" w:count="371">
+  <w:latentStyles w:defLockedState="0" w:defUIPriority="99" w:defSemiHidden="0" w:defUnhideWhenUsed="0" w:defQFormat="0" w:count="376">
     <w:lsdException w:name="Normal" w:uiPriority="0" w:qFormat="1"/>
     <w:lsdException w:name="heading 1" w:uiPriority="9" w:qFormat="1"/>
     <w:lsdException w:name="heading 2" w:semiHidden="1" w:uiPriority="9" w:unhideWhenUsed="1" w:qFormat="1"/>
@@ -5781,7 +6380,6 @@
     <w:lsdException w:name="HTML Sample" w:semiHidden="1" w:unhideWhenUsed="1"/>
     <w:lsdException w:name="HTML Typewriter" w:semiHidden="1" w:unhideWhenUsed="1"/>
     <w:lsdException w:name="HTML Variable" w:semiHidden="1" w:unhideWhenUsed="1"/>
-    <w:lsdException w:name="Normal Table" w:semiHidden="1" w:unhideWhenUsed="1"/>
     <w:lsdException w:name="annotation subject" w:semiHidden="1" w:unhideWhenUsed="1"/>
     <w:lsdException w:name="No List" w:semiHidden="1" w:unhideWhenUsed="1"/>
     <w:lsdException w:name="Outline List 1" w:semiHidden="1" w:unhideWhenUsed="1"/>
@@ -5824,11 +6422,8 @@
     <w:lsdException w:name="Table Contemporary" w:semiHidden="1" w:unhideWhenUsed="1"/>
     <w:lsdException w:name="Table Elegant" w:semiHidden="1" w:unhideWhenUsed="1"/>
     <w:lsdException w:name="Table Professional" w:semiHidden="1" w:unhideWhenUsed="1"/>
-    <w:lsdException w:name="Table Subtle 1" w:semiHidden="1" w:unhideWhenUsed="1"/>
     <w:lsdException w:name="Table Subtle 2" w:semiHidden="1" w:unhideWhenUsed="1"/>
     <w:lsdException w:name="Table Web 1" w:semiHidden="1" w:unhideWhenUsed="1"/>
-    <w:lsdException w:name="Table Web 2" w:semiHidden="1" w:unhideWhenUsed="1"/>
-    <w:lsdException w:name="Table Web 3" w:semiHidden="1" w:unhideWhenUsed="1"/>
     <w:lsdException w:name="Balloon Text" w:semiHidden="1" w:unhideWhenUsed="1"/>
     <w:lsdException w:name="Table Grid" w:uiPriority="39"/>
     <w:lsdException w:name="Table Theme" w:semiHidden="1" w:unhideWhenUsed="1"/>
@@ -6047,6 +6642,11 @@
     <w:lsdException w:name="List Table 5 Dark Accent 6" w:uiPriority="50"/>
     <w:lsdException w:name="List Table 6 Colorful Accent 6" w:uiPriority="51"/>
     <w:lsdException w:name="List Table 7 Colorful Accent 6" w:uiPriority="52"/>
+    <w:lsdException w:name="Mention" w:semiHidden="1" w:unhideWhenUsed="1"/>
+    <w:lsdException w:name="Smart Hyperlink" w:semiHidden="1" w:unhideWhenUsed="1"/>
+    <w:lsdException w:name="Hashtag" w:semiHidden="1" w:unhideWhenUsed="1"/>
+    <w:lsdException w:name="Unresolved Mention" w:semiHidden="1" w:unhideWhenUsed="1"/>
+    <w:lsdException w:name="Smart Link" w:semiHidden="1" w:unhideWhenUsed="1"/>
   </w:latentStyles>
   <w:style w:type="paragraph" w:default="1" w:styleId="Normal">
     <w:name w:val="Normal"/>

</xml_diff>